<commit_message>
kiegészítés a rendszer szerkezetével, osztálydiagrammok leírása
</commit_message>
<xml_diff>
--- a/document/elokeszites/use_case_esetek_forgatokonyvei.docx
+++ b/document/elokeszites/use_case_esetek_forgatokonyvei.docx
@@ -4,7 +4,7 @@
   <w:body>
     <w:p>
       <w:pPr>
-        <w:pStyle w:val="Cm"/>
+        <w:pStyle w:val="Title"/>
       </w:pPr>
       <w:r>
         <w:t>A Szoftver</w:t>
@@ -12,7 +12,7 @@
     </w:p>
     <w:p>
       <w:pPr>
-        <w:pStyle w:val="Cmsor1"/>
+        <w:pStyle w:val="Heading1"/>
         <w:numPr>
           <w:ilvl w:val="0"/>
           <w:numId w:val="2"/>
@@ -46,15 +46,7 @@
         <w:jc w:val="both"/>
       </w:pPr>
       <w:r>
-        <w:t xml:space="preserve">Bejelentkezést követően a </w:t>
-      </w:r>
-      <w:proofErr w:type="gramStart"/>
-      <w:r>
-        <w:t>modul választó</w:t>
-      </w:r>
-      <w:proofErr w:type="gramEnd"/>
-      <w:r>
-        <w:t xml:space="preserve"> fogadja a felhasználót, ahol ki tudja választani, hogy mely területen szeretne műveletet végezni. Az egyes felhasználói szintekhez csoport jogosultságok kapcsolódnak, például egy adatrögzítő lekérheti a beteg adatait, de új eljárást csak a kezelő orvosa írhat ki neki. </w:t>
+        <w:t xml:space="preserve">Bejelentkezést követően a modul választó fogadja a felhasználót, ahol ki tudja választani, hogy mely területen szeretne műveletet végezni. Az egyes felhasználói szintekhez csoport jogosultságok kapcsolódnak, például egy adatrögzítő lekérheti a beteg adatait, de új eljárást csak a kezelő orvosa írhat ki neki. </w:t>
       </w:r>
       <w:r>
         <w:t xml:space="preserve">Továbbá kiemelten fontos, hogy néhány speciális eljárás esetében, melyek maximális biztonságot követelnek meg, a szoftver újbóli felhasználói hitelesítést igényel a művelet elvégzéséhez. </w:t>
@@ -68,7 +60,7 @@
     </w:p>
     <w:p>
       <w:pPr>
-        <w:pStyle w:val="Cmsor2"/>
+        <w:pStyle w:val="Heading2"/>
         <w:numPr>
           <w:ilvl w:val="0"/>
           <w:numId w:val="3"/>
@@ -76,15 +68,7 @@
         <w:ind w:left="720"/>
       </w:pPr>
       <w:r>
-        <w:t xml:space="preserve">Kórházi </w:t>
-      </w:r>
-      <w:proofErr w:type="gramStart"/>
-      <w:r>
-        <w:t>hierarchia adminisztráló</w:t>
-      </w:r>
-      <w:proofErr w:type="gramEnd"/>
-      <w:r>
-        <w:t xml:space="preserve"> felület</w:t>
+        <w:t>Kórházi hierarchia adminisztráló felület</w:t>
       </w:r>
     </w:p>
     <w:p>
@@ -98,7 +82,7 @@
     </w:p>
     <w:p>
       <w:pPr>
-        <w:pStyle w:val="Listaszerbekezds"/>
+        <w:pStyle w:val="ListParagraph"/>
         <w:numPr>
           <w:ilvl w:val="0"/>
           <w:numId w:val="5"/>
@@ -111,7 +95,7 @@
     </w:p>
     <w:p>
       <w:pPr>
-        <w:pStyle w:val="Listaszerbekezds"/>
+        <w:pStyle w:val="ListParagraph"/>
         <w:numPr>
           <w:ilvl w:val="0"/>
           <w:numId w:val="5"/>
@@ -124,7 +108,7 @@
     </w:p>
     <w:p>
       <w:pPr>
-        <w:pStyle w:val="Listaszerbekezds"/>
+        <w:pStyle w:val="ListParagraph"/>
         <w:numPr>
           <w:ilvl w:val="0"/>
           <w:numId w:val="5"/>
@@ -137,7 +121,7 @@
     </w:p>
     <w:p>
       <w:pPr>
-        <w:pStyle w:val="Listaszerbekezds"/>
+        <w:pStyle w:val="ListParagraph"/>
         <w:numPr>
           <w:ilvl w:val="0"/>
           <w:numId w:val="5"/>
@@ -150,7 +134,7 @@
     </w:p>
     <w:p>
       <w:pPr>
-        <w:pStyle w:val="Listaszerbekezds"/>
+        <w:pStyle w:val="ListParagraph"/>
         <w:numPr>
           <w:ilvl w:val="0"/>
           <w:numId w:val="5"/>
@@ -163,7 +147,7 @@
     </w:p>
     <w:p>
       <w:pPr>
-        <w:pStyle w:val="Listaszerbekezds"/>
+        <w:pStyle w:val="ListParagraph"/>
         <w:numPr>
           <w:ilvl w:val="0"/>
           <w:numId w:val="5"/>
@@ -248,7 +232,7 @@
     </w:p>
     <w:p>
       <w:pPr>
-        <w:pStyle w:val="Cmsor2"/>
+        <w:pStyle w:val="Heading2"/>
         <w:numPr>
           <w:ilvl w:val="0"/>
           <w:numId w:val="3"/>
@@ -270,7 +254,7 @@
     </w:p>
     <w:p>
       <w:pPr>
-        <w:pStyle w:val="Cmsor3"/>
+        <w:pStyle w:val="Heading3"/>
         <w:ind w:firstLine="360"/>
       </w:pPr>
       <w:r>
@@ -304,7 +288,7 @@
     </w:p>
     <w:p>
       <w:pPr>
-        <w:pStyle w:val="Cmsor3"/>
+        <w:pStyle w:val="Heading3"/>
         <w:ind w:firstLine="360"/>
       </w:pPr>
       <w:r>
@@ -317,20 +301,12 @@
         <w:jc w:val="both"/>
       </w:pPr>
       <w:r>
-        <w:t xml:space="preserve">Az adatlap megjelenítése minden felhasználói csoport számára elérhető. A beteg kiválasztását követően az adatlap megtekintése gomb lenyomására a képernyő jobb oldalán láthatóvá válnak a beteg általános adatai, mint név, taj szám, születési adatok, elérhetőségek, valamint alatta egy listában a kiírt eljárások találhatók. Új eljárás felvételére az orvosoknak van jogosultságuk, mely ismételt </w:t>
-      </w:r>
-      <w:proofErr w:type="spellStart"/>
-      <w:r>
-        <w:t>authentikációt</w:t>
-      </w:r>
-      <w:proofErr w:type="spellEnd"/>
-      <w:r>
-        <w:t xml:space="preserve"> igényel. Az egyes eljárások adatainak megtekintésére is csak az orvosoknak van jogosultságuk, de ez a funkció nem kér ismételt bejelentkezést. Az adatok megjelenítéséhez duplán kell kattintani a kiválasztott eljáráson.</w:t>
-      </w:r>
-    </w:p>
-    <w:p>
-      <w:pPr>
-        <w:pStyle w:val="Cmsor3"/>
+        <w:t>Az adatlap megjelenítése minden felhasználói csoport számára elérhető. A beteg kiválasztását követően az adatlap megtekintése gomb lenyomására a képernyő jobb oldalán láthatóvá válnak a beteg általános adatai, mint név, taj szám, születési adatok, elérhetőségek, valamint alatta egy listában a kiírt eljárások találhatók. Új eljárás felvételére az orvosoknak van jogosultságuk, mely ismételt authentikációt igényel. Az egyes eljárások adatainak megtekintésére is csak az orvosoknak van jogosultságuk, de ez a funkció nem kér ismételt bejelentkezést. Az adatok megjelenítéséhez duplán kell kattintani a kiválasztott eljáráson.</w:t>
+      </w:r>
+    </w:p>
+    <w:p>
+      <w:pPr>
+        <w:pStyle w:val="Heading3"/>
         <w:ind w:firstLine="360"/>
       </w:pPr>
       <w:r>
@@ -357,7 +333,7 @@
     </w:p>
     <w:p>
       <w:pPr>
-        <w:pStyle w:val="Cmsor3"/>
+        <w:pStyle w:val="Heading3"/>
         <w:ind w:firstLine="360"/>
       </w:pPr>
       <w:r>
@@ -370,20 +346,12 @@
         <w:jc w:val="both"/>
       </w:pPr>
       <w:r>
-        <w:t xml:space="preserve">A beteg adatlapon az eljárások listája alatt található új eljárás felvétele gombbal lehetséges. Erre csak az orvosoknak van jogosultságuk és ismételt </w:t>
-      </w:r>
-      <w:proofErr w:type="spellStart"/>
-      <w:r>
-        <w:t>authentikációt</w:t>
-      </w:r>
-      <w:proofErr w:type="spellEnd"/>
-      <w:r>
-        <w:t xml:space="preserve"> igényel. A megjelenő ablakban Az orvos ki tudja választani, hogy melyik részlegen, milyen eljárást kíván a betegnek kiírni. A további adatokat az eljárást végző orvosnak, laboránsnak, ápolónak kell kitöltenie.</w:t>
-      </w:r>
-    </w:p>
-    <w:p>
-      <w:pPr>
-        <w:pStyle w:val="Cmsor2"/>
+        <w:t>A beteg adatlapon az eljárások listája alatt található új eljárás felvétele gombbal lehetséges. Erre csak az orvosoknak van jogosultságuk és ismételt authentikációt igényel. A megjelenő ablakban Az orvos ki tudja választani, hogy melyik részlegen, milyen eljárást kíván a betegnek kiírni. A további adatokat az eljárást végző orvosnak, laboránsnak, ápolónak kell kitöltenie.</w:t>
+      </w:r>
+    </w:p>
+    <w:p>
+      <w:pPr>
+        <w:pStyle w:val="Heading2"/>
         <w:numPr>
           <w:ilvl w:val="0"/>
           <w:numId w:val="3"/>
@@ -400,36 +368,23 @@
         <w:jc w:val="both"/>
       </w:pPr>
       <w:r>
-        <w:t xml:space="preserve">Ezt a modult választva a kórház eszközállományáról kaphatunk egy táblázatos áttekintő képet. Megjelenítésre kerülnek az eszközök eszköz száma, megnevezése, </w:t>
-      </w:r>
-      <w:r>
-        <w:t>részlege, a készlet mennyisége és a mennyiség mértékegysége. A jobb oldalon található új eszköz felvétele gombbal lehet bővíteni az eszközállományt (</w:t>
-      </w:r>
-      <w:proofErr w:type="spellStart"/>
-      <w:r>
-        <w:t>pl</w:t>
-      </w:r>
-      <w:proofErr w:type="spellEnd"/>
-      <w:r>
-        <w:t xml:space="preserve"> áruátvétel esetén), az alatta lévő gombbal pedig az eszköz elfogyása, eladása vagy hibás felvétel okai miatt a kijelölt eszköz törölhető a listából. Ezen funkciók csak az adatrögzítők számára érhetők el.</w:t>
-      </w:r>
-    </w:p>
-    <w:p>
-      <w:pPr>
-        <w:pStyle w:val="Cmsor2"/>
+        <w:t xml:space="preserve">Ezt a modult választva a kórház eszközállományáról kaphatunk egy táblázatos áttekintő képet. Megjelenítésre kerül az eszközök száma, megnevezése, </w:t>
+      </w:r>
+      <w:r>
+        <w:t>részlege, a készlet mennyisége és a mennyiség mértékegysége. A jobb oldalon található új eszköz felvétele gombbal lehet bővíteni az eszközállományt (pl áruátvétel esetén), az alatta lévő gombbal pedig az eszköz elfogyása, eladása vagy hibás felvétel okai miatt a kijelölt eszköz törölhető a listából. Ezen funkciók csak az adatrögzítők számára érhetők el.</w:t>
+      </w:r>
+    </w:p>
+    <w:p>
+      <w:pPr>
+        <w:pStyle w:val="Heading2"/>
         <w:numPr>
           <w:ilvl w:val="0"/>
           <w:numId w:val="3"/>
         </w:numPr>
         <w:ind w:left="720"/>
       </w:pPr>
-      <w:proofErr w:type="spellStart"/>
-      <w:r>
-        <w:t>Hubasky</w:t>
-      </w:r>
-      <w:proofErr w:type="spellEnd"/>
-      <w:r>
-        <w:t xml:space="preserve"> magánkórház beteg adatlap megjelenítő web felülete</w:t>
+      <w:r>
+        <w:t>Hubasky magánkórház beteg adatlap megjelenítő web felülete</w:t>
       </w:r>
     </w:p>
     <w:p>
@@ -443,6 +398,730 @@
       <w:r>
         <w:lastRenderedPageBreak/>
         <w:t>állományok is. Kezelőfelülete hasonló felépítésű az asztali alkalmazáséhoz, ugyanazt az adatbázist használja, de webes technikákkal kerül megvalósításra.</w:t>
+      </w:r>
+    </w:p>
+    <w:p>
+      <w:pPr>
+        <w:pStyle w:val="Heading1"/>
+        <w:numPr>
+          <w:ilvl w:val="0"/>
+          <w:numId w:val="2"/>
+        </w:numPr>
+      </w:pPr>
+      <w:r>
+        <w:t>A rendszer szerkezete</w:t>
+      </w:r>
+    </w:p>
+    <w:p>
+      <w:pPr>
+        <w:ind w:left="360"/>
+        <w:jc w:val="both"/>
+      </w:pPr>
+      <w:r>
+        <w:t>A rendszer erősen modularizált, mely jelen tervezési stádiumban három fő egységből áll – igény szerint bővíthető –, ezek a következők:</w:t>
+      </w:r>
+    </w:p>
+    <w:p>
+      <w:pPr>
+        <w:pStyle w:val="ListParagraph"/>
+        <w:numPr>
+          <w:ilvl w:val="0"/>
+          <w:numId w:val="5"/>
+        </w:numPr>
+        <w:jc w:val="both"/>
+      </w:pPr>
+      <w:r>
+        <w:t>Kórházi hierarchia adminisztráció</w:t>
+      </w:r>
+      <w:r>
+        <w:t>s modul</w:t>
+      </w:r>
+    </w:p>
+    <w:p>
+      <w:pPr>
+        <w:pStyle w:val="ListParagraph"/>
+        <w:numPr>
+          <w:ilvl w:val="0"/>
+          <w:numId w:val="5"/>
+        </w:numPr>
+        <w:jc w:val="both"/>
+      </w:pPr>
+      <w:r>
+        <w:t>Betegnyilvántartó</w:t>
+      </w:r>
+    </w:p>
+    <w:p>
+      <w:pPr>
+        <w:pStyle w:val="ListParagraph"/>
+        <w:numPr>
+          <w:ilvl w:val="0"/>
+          <w:numId w:val="5"/>
+        </w:numPr>
+        <w:jc w:val="both"/>
+      </w:pPr>
+      <w:r>
+        <w:t>Eszköznyilvántartó</w:t>
+      </w:r>
+    </w:p>
+    <w:p>
+      <w:pPr>
+        <w:spacing w:after="0"/>
+        <w:ind w:left="426"/>
+        <w:jc w:val="both"/>
+      </w:pPr>
+      <w:r>
+        <w:t>A fenti modulokkal</w:t>
+      </w:r>
+      <w:r>
+        <w:t xml:space="preserve"> </w:t>
+      </w:r>
+      <w:r>
+        <w:t>szoros kapcsolatban vannak a</w:t>
+      </w:r>
+      <w:r>
+        <w:t>z</w:t>
+      </w:r>
+      <w:r>
+        <w:t xml:space="preserve"> </w:t>
+      </w:r>
+      <w:r>
+        <w:t>eltérő</w:t>
+      </w:r>
+      <w:r>
+        <w:t xml:space="preserve"> szerep- és jog</w:t>
+      </w:r>
+      <w:r>
+        <w:t>kö</w:t>
+      </w:r>
+      <w:r>
+        <w:t>r</w:t>
+      </w:r>
+      <w:r>
+        <w:t>ö</w:t>
+      </w:r>
+      <w:r>
+        <w:t>k, melyek a különböző funkciók elérésének tekintetében differenciáltak.</w:t>
+      </w:r>
+    </w:p>
+    <w:p>
+      <w:pPr>
+        <w:spacing w:after="0"/>
+        <w:ind w:left="426"/>
+        <w:jc w:val="both"/>
+      </w:pPr>
+      <w:r>
+        <w:t>E</w:t>
+      </w:r>
+      <w:r>
+        <w:t>nn</w:t>
+      </w:r>
+      <w:r>
+        <w:t>ek megfel</w:t>
+      </w:r>
+      <w:r>
+        <w:t>el</w:t>
+      </w:r>
+      <w:r>
+        <w:t>ően az egyes funkciók a</w:t>
+      </w:r>
+      <w:r>
+        <w:t xml:space="preserve"> fő modulokhoz kapcsolódnak és a</w:t>
+      </w:r>
+      <w:r>
+        <w:t>z</w:t>
+      </w:r>
+      <w:r>
+        <w:t>o</w:t>
+      </w:r>
+      <w:r>
+        <w:t>n</w:t>
+      </w:r>
+      <w:r>
+        <w:t xml:space="preserve"> </w:t>
+      </w:r>
+      <w:r>
+        <w:t>belül</w:t>
+      </w:r>
+      <w:r>
+        <w:t>, e</w:t>
+      </w:r>
+      <w:r>
+        <w:t>z</w:t>
+      </w:r>
+      <w:r>
+        <w:t>e</w:t>
+      </w:r>
+      <w:r>
+        <w:t>k lehetséges elérése a felhasználói szerepkörtől függően redukálódik, illetve bővül.</w:t>
+      </w:r>
+      <w:r>
+        <w:t xml:space="preserve"> (Az általános/nemzetközi fejlesztési </w:t>
+      </w:r>
+      <w:r>
+        <w:t xml:space="preserve">konvencióknak megfelelően az osztályok </w:t>
+      </w:r>
+      <w:r>
+        <w:t>megnevezése a továbbiakban angolul történik</w:t>
+      </w:r>
+      <w:r>
+        <w:t>.)</w:t>
+      </w:r>
+    </w:p>
+    <w:p>
+      <w:pPr>
+        <w:pStyle w:val="Heading2"/>
+        <w:numPr>
+          <w:ilvl w:val="0"/>
+          <w:numId w:val="6"/>
+        </w:numPr>
+        <w:ind w:left="851"/>
+      </w:pPr>
+      <w:r>
+        <w:t>Kórházi hierarchia adminisztrációs modul</w:t>
+      </w:r>
+    </w:p>
+    <w:p>
+      <w:pPr>
+        <w:spacing w:after="0"/>
+        <w:ind w:left="426"/>
+        <w:jc w:val="both"/>
+      </w:pPr>
+      <w:r>
+        <w:t>A kórházi hierarchia (</w:t>
+      </w:r>
+      <w:r>
+        <w:rPr>
+          <w:b/>
+        </w:rPr>
+        <w:t>HospitalHierarchy</w:t>
+      </w:r>
+      <w:r>
+        <w:t>) osztály fogja</w:t>
+      </w:r>
+      <w:r>
+        <w:t xml:space="preserve"> magába aggregálni a fő</w:t>
+      </w:r>
+      <w:r>
+        <w:t xml:space="preserve">osztályokat, </w:t>
+      </w:r>
+      <w:r>
+        <w:t>ezek a betegellátási</w:t>
+      </w:r>
+      <w:r>
+        <w:t xml:space="preserve"> (</w:t>
+      </w:r>
+      <w:r>
+        <w:rPr>
+          <w:b/>
+        </w:rPr>
+        <w:t>PatientCare</w:t>
+      </w:r>
+      <w:r>
+        <w:rPr>
+          <w:b/>
+        </w:rPr>
+        <w:t>Dept</w:t>
+      </w:r>
+      <w:r>
+        <w:t>)</w:t>
+      </w:r>
+      <w:r>
+        <w:t>, labor vizsgálati</w:t>
+      </w:r>
+      <w:r>
+        <w:t xml:space="preserve"> (</w:t>
+      </w:r>
+      <w:r>
+        <w:rPr>
+          <w:b/>
+        </w:rPr>
+        <w:t>DiagnosticImagingDept</w:t>
+      </w:r>
+      <w:r>
+        <w:t>)</w:t>
+      </w:r>
+      <w:r>
+        <w:t>, épületüzemeltetési</w:t>
+      </w:r>
+      <w:r>
+        <w:t xml:space="preserve"> (</w:t>
+      </w:r>
+      <w:r>
+        <w:rPr>
+          <w:b/>
+        </w:rPr>
+        <w:t>BuildingMaintenance</w:t>
+      </w:r>
+      <w:r>
+        <w:rPr>
+          <w:b/>
+        </w:rPr>
+        <w:t>Dept</w:t>
+      </w:r>
+      <w:r>
+        <w:t>)</w:t>
+      </w:r>
+      <w:r>
+        <w:t xml:space="preserve"> és a gazdasági</w:t>
+      </w:r>
+      <w:r>
+        <w:t xml:space="preserve"> (</w:t>
+      </w:r>
+      <w:r>
+        <w:rPr>
+          <w:b/>
+        </w:rPr>
+        <w:t>FinancialDepartment</w:t>
+      </w:r>
+      <w:r>
+        <w:t>)</w:t>
+      </w:r>
+      <w:r>
+        <w:t xml:space="preserve"> főosztály.</w:t>
+      </w:r>
+      <w:r>
+        <w:t xml:space="preserve"> Ezek tovább bonthatók alosztályokra, melyek közül néhány, most a teljesség igénye nélkül: kardiológia (</w:t>
+      </w:r>
+      <w:r>
+        <w:rPr>
+          <w:b/>
+        </w:rPr>
+        <w:t>Cardiology</w:t>
+      </w:r>
+      <w:r>
+        <w:t xml:space="preserve">), </w:t>
+      </w:r>
+      <w:r>
+        <w:t xml:space="preserve">hematológia </w:t>
+      </w:r>
+      <w:r>
+        <w:t>(</w:t>
+      </w:r>
+      <w:r>
+        <w:rPr>
+          <w:b/>
+        </w:rPr>
+        <w:t>Haematology</w:t>
+      </w:r>
+      <w:r>
+        <w:t>),</w:t>
+      </w:r>
+      <w:r>
+        <w:t xml:space="preserve"> neurológia</w:t>
+      </w:r>
+      <w:r>
+        <w:t xml:space="preserve"> (</w:t>
+      </w:r>
+      <w:r>
+        <w:rPr>
+          <w:b/>
+        </w:rPr>
+        <w:t>Neurology</w:t>
+      </w:r>
+      <w:r>
+        <w:t>),</w:t>
+      </w:r>
+      <w:r>
+        <w:t xml:space="preserve"> patológia</w:t>
+      </w:r>
+      <w:r>
+        <w:t xml:space="preserve"> </w:t>
+      </w:r>
+      <w:r>
+        <w:t>(</w:t>
+      </w:r>
+      <w:r>
+        <w:rPr>
+          <w:b/>
+        </w:rPr>
+        <w:t>Pathology</w:t>
+      </w:r>
+      <w:r>
+        <w:t>), IT (</w:t>
+      </w:r>
+      <w:r>
+        <w:rPr>
+          <w:b/>
+        </w:rPr>
+        <w:t>IT_Department</w:t>
+      </w:r>
+      <w:r>
+        <w:t>), logisztika (</w:t>
+      </w:r>
+      <w:r>
+        <w:rPr>
+          <w:b/>
+        </w:rPr>
+        <w:t>Logistics</w:t>
+      </w:r>
+      <w:r>
+        <w:t>), Marketing (</w:t>
+      </w:r>
+      <w:r>
+        <w:rPr>
+          <w:b/>
+        </w:rPr>
+        <w:t>Marketing</w:t>
+      </w:r>
+      <w:r>
+        <w:t>).</w:t>
+      </w:r>
+      <w:r>
+        <w:t xml:space="preserve"> </w:t>
+      </w:r>
+      <w:r>
+        <w:t xml:space="preserve">A fő- és alosztályok egy közös őstől fognak származni (rendszerint, </w:t>
+      </w:r>
+      <w:r>
+        <w:rPr>
+          <w:b/>
+        </w:rPr>
+        <w:t>HospitalDep</w:t>
+      </w:r>
+      <w:r>
+        <w:rPr>
+          <w:b/>
+        </w:rPr>
+        <w:t>artmen</w:t>
+      </w:r>
+      <w:r>
+        <w:rPr>
+          <w:b/>
+        </w:rPr>
+        <w:t>t</w:t>
+      </w:r>
+      <w:r>
+        <w:t xml:space="preserve">, illetve </w:t>
+      </w:r>
+      <w:r>
+        <w:rPr>
+          <w:b/>
+        </w:rPr>
+        <w:t>HospitalWard</w:t>
+      </w:r>
+      <w:r>
+        <w:t>), mely specifikálja azok alaptulajdonságait. A modulhoz tartozik egy grafikus felhasználói felület melyen keresztül menedzselhetőek a fent említett objektumok.</w:t>
+      </w:r>
+    </w:p>
+    <w:p>
+      <w:pPr>
+        <w:pStyle w:val="Heading2"/>
+        <w:numPr>
+          <w:ilvl w:val="0"/>
+          <w:numId w:val="6"/>
+        </w:numPr>
+        <w:ind w:left="851"/>
+      </w:pPr>
+      <w:r>
+        <w:t>Betegnyilvántartó modul</w:t>
+      </w:r>
+    </w:p>
+    <w:p>
+      <w:pPr>
+        <w:spacing w:after="0"/>
+        <w:ind w:left="426"/>
+        <w:jc w:val="both"/>
+      </w:pPr>
+      <w:r>
+        <w:t>A betegnyilvántartó (</w:t>
+      </w:r>
+      <w:r>
+        <w:rPr>
+          <w:b/>
+        </w:rPr>
+        <w:t>Patient</w:t>
+      </w:r>
+      <w:r>
+        <w:rPr>
+          <w:b/>
+        </w:rPr>
+        <w:t>Registry</w:t>
+      </w:r>
+      <w:r>
+        <w:t>) osztály fog felelni a különböző beteg (</w:t>
+      </w:r>
+      <w:r>
+        <w:rPr>
+          <w:b/>
+        </w:rPr>
+        <w:t>Patient</w:t>
+      </w:r>
+      <w:r>
+        <w:t>) „objektumok” menedzseléséért, mint például, azok felvétele, törlése, módosítása, egy grafikus felhasználói interfészen keresztül. Szorosan kapcsolódnak a betegekhez a különböző eljárások, amelyek egy eljárás (</w:t>
+      </w:r>
+      <w:r>
+        <w:rPr>
+          <w:b/>
+        </w:rPr>
+        <w:t>Treatment</w:t>
+      </w:r>
+      <w:r>
+        <w:t>) osztálytól fognak származni</w:t>
+      </w:r>
+      <w:r>
+        <w:t xml:space="preserve">, ez pontosan meg fogja határozni a beteg további kezelését, </w:t>
+      </w:r>
+      <w:r>
+        <w:t>ezáltal</w:t>
+      </w:r>
+      <w:r>
+        <w:t xml:space="preserve"> hozzárendeli egy adott alosztályhoz.</w:t>
+      </w:r>
+      <w:r>
+        <w:br/>
+        <w:t>Egy eljáráshoz kapcsolódhatnak különböző csatolmányok, mint például röntgen felvételek, ezek kezelését egy külön osztály (</w:t>
+      </w:r>
+      <w:r>
+        <w:rPr>
+          <w:b/>
+        </w:rPr>
+        <w:t>AttachmentHandler</w:t>
+      </w:r>
+      <w:r>
+        <w:t>) fogja elvégezni.</w:t>
+      </w:r>
+    </w:p>
+    <w:p>
+      <w:pPr>
+        <w:pStyle w:val="Heading2"/>
+        <w:numPr>
+          <w:ilvl w:val="0"/>
+          <w:numId w:val="6"/>
+        </w:numPr>
+        <w:ind w:left="851"/>
+      </w:pPr>
+      <w:r>
+        <w:rPr>
+          <w:bCs w:val="0"/>
+        </w:rPr>
+        <w:t>Eszköznyilvántartó modul</w:t>
+      </w:r>
+    </w:p>
+    <w:p>
+      <w:pPr>
+        <w:spacing w:after="0"/>
+        <w:ind w:left="426"/>
+        <w:jc w:val="both"/>
+      </w:pPr>
+      <w:r>
+        <w:t>Az eszköznyilvántartó (</w:t>
+      </w:r>
+      <w:r>
+        <w:rPr>
+          <w:b/>
+        </w:rPr>
+        <w:t>EquipmentRegistry</w:t>
+      </w:r>
+      <w:r>
+        <w:t>) osztály fogja elvégezni a kórház számára szükséges eszközklészlet menedzselését. Minden egyes eszközhöz tarto</w:t>
+      </w:r>
+      <w:r>
+        <w:t>z</w:t>
+      </w:r>
+      <w:r>
+        <w:t>nak alapve</w:t>
+      </w:r>
+      <w:r>
+        <w:t xml:space="preserve">tő tulajdonságok, így ezeket egy eszköz </w:t>
+      </w:r>
+      <w:r>
+        <w:rPr>
+          <w:b/>
+        </w:rPr>
+        <w:t>(E</w:t>
+      </w:r>
+      <w:r>
+        <w:rPr>
+          <w:b/>
+        </w:rPr>
+        <w:t>quipment</w:t>
+      </w:r>
+      <w:r>
+        <w:rPr>
+          <w:b/>
+        </w:rPr>
+        <w:t xml:space="preserve">) </w:t>
+      </w:r>
+      <w:r>
+        <w:t>nevű</w:t>
+      </w:r>
+      <w:r>
+        <w:rPr>
+          <w:b/>
+        </w:rPr>
+        <w:t xml:space="preserve"> </w:t>
+      </w:r>
+      <w:r>
+        <w:t>ősosztály</w:t>
+      </w:r>
+      <w:r>
+        <w:t xml:space="preserve"> fogja meghatározni.</w:t>
+      </w:r>
+    </w:p>
+    <w:p>
+      <w:pPr>
+        <w:pStyle w:val="Heading2"/>
+        <w:numPr>
+          <w:ilvl w:val="0"/>
+          <w:numId w:val="6"/>
+        </w:numPr>
+        <w:ind w:left="851"/>
+        <w:rPr>
+          <w:bCs w:val="0"/>
+        </w:rPr>
+      </w:pPr>
+      <w:r>
+        <w:rPr>
+          <w:bCs w:val="0"/>
+        </w:rPr>
+        <w:t>Autentikáció és Adatbázis</w:t>
+      </w:r>
+    </w:p>
+    <w:p>
+      <w:pPr>
+        <w:spacing w:after="0"/>
+        <w:ind w:left="426"/>
+        <w:jc w:val="both"/>
+      </w:pPr>
+      <w:r>
+        <w:t>A belépést egy külön (</w:t>
+      </w:r>
+      <w:r>
+        <w:rPr>
+          <w:b/>
+        </w:rPr>
+        <w:t>SecureAuthentication</w:t>
+      </w:r>
+      <w:r>
+        <w:t>)</w:t>
+      </w:r>
+      <w:r>
+        <w:t xml:space="preserve"> </w:t>
+      </w:r>
+      <w:r>
+        <w:t>osztály fogja kezelni, amely szükség esetén újra kérni fogja az autentikációt</w:t>
+      </w:r>
+      <w:r>
+        <w:t xml:space="preserve"> – adott idő elteltével, vagy bizonyos eljárás</w:t>
+      </w:r>
+      <w:r>
+        <w:t>ok</w:t>
+      </w:r>
+      <w:r>
+        <w:t xml:space="preserve"> indításakor –</w:t>
+      </w:r>
+      <w:r>
+        <w:t xml:space="preserve">. A </w:t>
+      </w:r>
+      <w:r>
+        <w:lastRenderedPageBreak/>
+        <w:t>dolgozók is egy-egy osztály (</w:t>
+      </w:r>
+      <w:r>
+        <w:rPr>
+          <w:b/>
+        </w:rPr>
+        <w:t>Employee</w:t>
+      </w:r>
+      <w:r>
+        <w:t>) példányai lesznek a szerepkörhöz tartozó flagekkel, melyek biztosítják majd, hogy adott műveleteket csak a megfelelő alkalmazott végezhessen csak el. Az alkalmazottak egy (</w:t>
+      </w:r>
+      <w:r>
+        <w:rPr>
+          <w:b/>
+        </w:rPr>
+        <w:t>EmployeRegistry</w:t>
+      </w:r>
+      <w:r>
+        <w:t>) osztály</w:t>
+      </w:r>
+      <w:r>
+        <w:t>ba</w:t>
+      </w:r>
+      <w:r>
+        <w:t xml:space="preserve"> töltődnek majd be induláskor az adatbázisból, így őket is tudjuk a grafikus felhasználói felületről menedzselni.</w:t>
+      </w:r>
+    </w:p>
+    <w:p>
+      <w:pPr>
+        <w:spacing w:before="240" w:after="0"/>
+        <w:ind w:left="426"/>
+        <w:jc w:val="both"/>
+      </w:pPr>
+      <w:r>
+        <w:t xml:space="preserve">A korábban említett </w:t>
+      </w:r>
+      <w:r>
+        <w:t>„</w:t>
+      </w:r>
+      <w:r>
+        <w:t>nyilvántartó</w:t>
+      </w:r>
+      <w:r>
+        <w:t>”</w:t>
+      </w:r>
+      <w:r>
+        <w:t xml:space="preserve"> (</w:t>
+      </w:r>
+      <w:r>
+        <w:rPr>
+          <w:b/>
+        </w:rPr>
+        <w:t>Registry</w:t>
+      </w:r>
+      <w:r>
+        <w:t>) végződésű</w:t>
+      </w:r>
+      <w:r>
+        <w:t>, illetve kórházi hierarchia</w:t>
+      </w:r>
+      <w:r>
+        <w:t xml:space="preserve"> osztályok kezelik az </w:t>
+      </w:r>
+      <w:r>
+        <w:t>ezekhez</w:t>
+      </w:r>
+      <w:r>
+        <w:t xml:space="preserve"> tartozó objektumokat, ugyanakkor azok adatbázisból történő be</w:t>
+      </w:r>
+      <w:r>
+        <w:t xml:space="preserve">töltése/lekérdezése már más felelősségkört jelent, így azt a </w:t>
+      </w:r>
+      <w:r>
+        <w:rPr>
+          <w:b/>
+        </w:rPr>
+        <w:t>HierarchyHandler</w:t>
+      </w:r>
+      <w:r>
+        <w:t xml:space="preserve">, </w:t>
+      </w:r>
+      <w:r>
+        <w:rPr>
+          <w:b/>
+        </w:rPr>
+        <w:t>PatientHandler</w:t>
+      </w:r>
+      <w:r>
+        <w:t xml:space="preserve">, </w:t>
+      </w:r>
+      <w:r>
+        <w:rPr>
+          <w:b/>
+        </w:rPr>
+        <w:t>EmployeeHandler</w:t>
+      </w:r>
+      <w:r>
+        <w:t xml:space="preserve"> és </w:t>
+      </w:r>
+      <w:r>
+        <w:rPr>
+          <w:b/>
+        </w:rPr>
+        <w:t>EquipmentHandler</w:t>
+      </w:r>
+      <w:r>
+        <w:t xml:space="preserve"> osztályok fogják elvégezni.</w:t>
       </w:r>
     </w:p>
     <w:sectPr>
@@ -944,6 +1623,92 @@
       </w:rPr>
     </w:lvl>
   </w:abstractNum>
+  <w:abstractNum w:abstractNumId="5">
+    <w:nsid w:val="6A080FBB"/>
+    <w:multiLevelType w:val="hybridMultilevel"/>
+    <w:tmpl w:val="8CEE06F8"/>
+    <w:lvl w:ilvl="0" w:tplc="040E0017">
+      <w:start w:val="1"/>
+      <w:numFmt w:val="lowerLetter"/>
+      <w:lvlText w:val="%1)"/>
+      <w:lvlJc w:val="left"/>
+      <w:pPr>
+        <w:ind w:left="1068" w:hanging="360"/>
+      </w:pPr>
+    </w:lvl>
+    <w:lvl w:ilvl="1" w:tplc="040E0019" w:tentative="1">
+      <w:start w:val="1"/>
+      <w:numFmt w:val="lowerLetter"/>
+      <w:lvlText w:val="%2."/>
+      <w:lvlJc w:val="left"/>
+      <w:pPr>
+        <w:ind w:left="1788" w:hanging="360"/>
+      </w:pPr>
+    </w:lvl>
+    <w:lvl w:ilvl="2" w:tplc="040E001B" w:tentative="1">
+      <w:start w:val="1"/>
+      <w:numFmt w:val="lowerRoman"/>
+      <w:lvlText w:val="%3."/>
+      <w:lvlJc w:val="right"/>
+      <w:pPr>
+        <w:ind w:left="2508" w:hanging="180"/>
+      </w:pPr>
+    </w:lvl>
+    <w:lvl w:ilvl="3" w:tplc="040E000F" w:tentative="1">
+      <w:start w:val="1"/>
+      <w:numFmt w:val="decimal"/>
+      <w:lvlText w:val="%4."/>
+      <w:lvlJc w:val="left"/>
+      <w:pPr>
+        <w:ind w:left="3228" w:hanging="360"/>
+      </w:pPr>
+    </w:lvl>
+    <w:lvl w:ilvl="4" w:tplc="040E0019" w:tentative="1">
+      <w:start w:val="1"/>
+      <w:numFmt w:val="lowerLetter"/>
+      <w:lvlText w:val="%5."/>
+      <w:lvlJc w:val="left"/>
+      <w:pPr>
+        <w:ind w:left="3948" w:hanging="360"/>
+      </w:pPr>
+    </w:lvl>
+    <w:lvl w:ilvl="5" w:tplc="040E001B" w:tentative="1">
+      <w:start w:val="1"/>
+      <w:numFmt w:val="lowerRoman"/>
+      <w:lvlText w:val="%6."/>
+      <w:lvlJc w:val="right"/>
+      <w:pPr>
+        <w:ind w:left="4668" w:hanging="180"/>
+      </w:pPr>
+    </w:lvl>
+    <w:lvl w:ilvl="6" w:tplc="040E000F" w:tentative="1">
+      <w:start w:val="1"/>
+      <w:numFmt w:val="decimal"/>
+      <w:lvlText w:val="%7."/>
+      <w:lvlJc w:val="left"/>
+      <w:pPr>
+        <w:ind w:left="5388" w:hanging="360"/>
+      </w:pPr>
+    </w:lvl>
+    <w:lvl w:ilvl="7" w:tplc="040E0019" w:tentative="1">
+      <w:start w:val="1"/>
+      <w:numFmt w:val="lowerLetter"/>
+      <w:lvlText w:val="%8."/>
+      <w:lvlJc w:val="left"/>
+      <w:pPr>
+        <w:ind w:left="6108" w:hanging="360"/>
+      </w:pPr>
+    </w:lvl>
+    <w:lvl w:ilvl="8" w:tplc="040E001B" w:tentative="1">
+      <w:start w:val="1"/>
+      <w:numFmt w:val="lowerRoman"/>
+      <w:lvlText w:val="%9."/>
+      <w:lvlJc w:val="right"/>
+      <w:pPr>
+        <w:ind w:left="6828" w:hanging="180"/>
+      </w:pPr>
+    </w:lvl>
+  </w:abstractNum>
   <w:num w:numId="1">
     <w:abstractNumId w:val="1"/>
   </w:num>
@@ -958,6 +1723,9 @@
   </w:num>
   <w:num w:numId="5">
     <w:abstractNumId w:val="4"/>
+  </w:num>
+  <w:num w:numId="6">
+    <w:abstractNumId w:val="5"/>
   </w:num>
 </w:numbering>
 </file>
@@ -1118,16 +1886,16 @@
     <w:lsdException w:name="Bibliography" w:uiPriority="37"/>
     <w:lsdException w:name="TOC Heading" w:uiPriority="39" w:qFormat="1"/>
   </w:latentStyles>
-  <w:style w:type="paragraph" w:default="1" w:styleId="Norml">
+  <w:style w:type="paragraph" w:default="1" w:styleId="Normal">
     <w:name w:val="Normal"/>
     <w:qFormat/>
     <w:rsid w:val="000277D2"/>
   </w:style>
-  <w:style w:type="paragraph" w:styleId="Cmsor1">
+  <w:style w:type="paragraph" w:styleId="Heading1">
     <w:name w:val="heading 1"/>
-    <w:basedOn w:val="Norml"/>
-    <w:next w:val="Norml"/>
-    <w:link w:val="Cmsor1Char"/>
+    <w:basedOn w:val="Normal"/>
+    <w:next w:val="Normal"/>
+    <w:link w:val="Heading1Char"/>
     <w:uiPriority w:val="9"/>
     <w:qFormat/>
     <w:rsid w:val="00A106E7"/>
@@ -1146,11 +1914,11 @@
       <w:szCs w:val="28"/>
     </w:rPr>
   </w:style>
-  <w:style w:type="paragraph" w:styleId="Cmsor2">
+  <w:style w:type="paragraph" w:styleId="Heading2">
     <w:name w:val="heading 2"/>
-    <w:basedOn w:val="Norml"/>
-    <w:next w:val="Norml"/>
-    <w:link w:val="Cmsor2Char"/>
+    <w:basedOn w:val="Normal"/>
+    <w:next w:val="Normal"/>
+    <w:link w:val="Heading2Char"/>
     <w:uiPriority w:val="9"/>
     <w:unhideWhenUsed/>
     <w:qFormat/>
@@ -1170,11 +1938,11 @@
       <w:szCs w:val="26"/>
     </w:rPr>
   </w:style>
-  <w:style w:type="paragraph" w:styleId="Cmsor3">
+  <w:style w:type="paragraph" w:styleId="Heading3">
     <w:name w:val="heading 3"/>
-    <w:basedOn w:val="Norml"/>
-    <w:next w:val="Norml"/>
-    <w:link w:val="Cmsor3Char"/>
+    <w:basedOn w:val="Normal"/>
+    <w:next w:val="Normal"/>
+    <w:link w:val="Heading3Char"/>
     <w:uiPriority w:val="9"/>
     <w:unhideWhenUsed/>
     <w:qFormat/>
@@ -1192,13 +1960,13 @@
       <w:color w:val="4F81BD" w:themeColor="accent1"/>
     </w:rPr>
   </w:style>
-  <w:style w:type="character" w:default="1" w:styleId="Bekezdsalapbettpusa">
+  <w:style w:type="character" w:default="1" w:styleId="DefaultParagraphFont">
     <w:name w:val="Default Paragraph Font"/>
     <w:uiPriority w:val="1"/>
     <w:semiHidden/>
     <w:unhideWhenUsed/>
   </w:style>
-  <w:style w:type="table" w:default="1" w:styleId="Normltblzat">
+  <w:style w:type="table" w:default="1" w:styleId="TableNormal">
     <w:name w:val="Normal Table"/>
     <w:uiPriority w:val="99"/>
     <w:semiHidden/>
@@ -1214,15 +1982,15 @@
       </w:tblCellMar>
     </w:tblPr>
   </w:style>
-  <w:style w:type="numbering" w:default="1" w:styleId="Nemlista">
+  <w:style w:type="numbering" w:default="1" w:styleId="NoList">
     <w:name w:val="No List"/>
     <w:uiPriority w:val="99"/>
     <w:semiHidden/>
     <w:unhideWhenUsed/>
   </w:style>
-  <w:style w:type="paragraph" w:styleId="Listaszerbekezds">
+  <w:style w:type="paragraph" w:styleId="ListParagraph">
     <w:name w:val="List Paragraph"/>
-    <w:basedOn w:val="Norml"/>
+    <w:basedOn w:val="Normal"/>
     <w:uiPriority w:val="34"/>
     <w:qFormat/>
     <w:rsid w:val="00E278F3"/>
@@ -1231,11 +1999,11 @@
       <w:contextualSpacing/>
     </w:pPr>
   </w:style>
-  <w:style w:type="paragraph" w:styleId="Cm">
+  <w:style w:type="paragraph" w:styleId="Title">
     <w:name w:val="Title"/>
-    <w:basedOn w:val="Norml"/>
-    <w:next w:val="Norml"/>
-    <w:link w:val="CmChar"/>
+    <w:basedOn w:val="Normal"/>
+    <w:next w:val="Normal"/>
+    <w:link w:val="TitleChar"/>
     <w:uiPriority w:val="10"/>
     <w:qFormat/>
     <w:rsid w:val="00A106E7"/>
@@ -1255,10 +2023,10 @@
       <w:szCs w:val="52"/>
     </w:rPr>
   </w:style>
-  <w:style w:type="character" w:customStyle="1" w:styleId="CmChar">
-    <w:name w:val="Cím Char"/>
-    <w:basedOn w:val="Bekezdsalapbettpusa"/>
-    <w:link w:val="Cm"/>
+  <w:style w:type="character" w:customStyle="1" w:styleId="TitleChar">
+    <w:name w:val="Title Char"/>
+    <w:basedOn w:val="DefaultParagraphFont"/>
+    <w:link w:val="Title"/>
     <w:uiPriority w:val="10"/>
     <w:rsid w:val="00A106E7"/>
     <w:rPr>
@@ -1270,10 +2038,10 @@
       <w:szCs w:val="52"/>
     </w:rPr>
   </w:style>
-  <w:style w:type="character" w:customStyle="1" w:styleId="Cmsor1Char">
-    <w:name w:val="Címsor 1 Char"/>
-    <w:basedOn w:val="Bekezdsalapbettpusa"/>
-    <w:link w:val="Cmsor1"/>
+  <w:style w:type="character" w:customStyle="1" w:styleId="Heading1Char">
+    <w:name w:val="Heading 1 Char"/>
+    <w:basedOn w:val="DefaultParagraphFont"/>
+    <w:link w:val="Heading1"/>
     <w:uiPriority w:val="9"/>
     <w:rsid w:val="00A106E7"/>
     <w:rPr>
@@ -1285,10 +2053,10 @@
       <w:szCs w:val="28"/>
     </w:rPr>
   </w:style>
-  <w:style w:type="character" w:customStyle="1" w:styleId="Cmsor2Char">
-    <w:name w:val="Címsor 2 Char"/>
-    <w:basedOn w:val="Bekezdsalapbettpusa"/>
-    <w:link w:val="Cmsor2"/>
+  <w:style w:type="character" w:customStyle="1" w:styleId="Heading2Char">
+    <w:name w:val="Heading 2 Char"/>
+    <w:basedOn w:val="DefaultParagraphFont"/>
+    <w:link w:val="Heading2"/>
     <w:uiPriority w:val="9"/>
     <w:rsid w:val="00A106E7"/>
     <w:rPr>
@@ -1300,10 +2068,10 @@
       <w:szCs w:val="26"/>
     </w:rPr>
   </w:style>
-  <w:style w:type="character" w:customStyle="1" w:styleId="Cmsor3Char">
-    <w:name w:val="Címsor 3 Char"/>
-    <w:basedOn w:val="Bekezdsalapbettpusa"/>
-    <w:link w:val="Cmsor3"/>
+  <w:style w:type="character" w:customStyle="1" w:styleId="Heading3Char">
+    <w:name w:val="Heading 3 Char"/>
+    <w:basedOn w:val="DefaultParagraphFont"/>
+    <w:link w:val="Heading3"/>
     <w:uiPriority w:val="9"/>
     <w:rsid w:val="00E07F42"/>
     <w:rPr>
@@ -1597,4 +2365,16 @@
   <a:objectDefaults/>
   <a:extraClrSchemeLst/>
 </a:theme>
+</file>
+
+<file path=customXml/item1.xml><?xml version="1.0" encoding="utf-8"?>
+<b:Sources xmlns:b="http://schemas.openxmlformats.org/officeDocument/2006/bibliography" xmlns="http://schemas.openxmlformats.org/officeDocument/2006/bibliography" SelectedStyle="\APA.XSL" StyleName="APA Fifth Edition"/>
+</file>
+
+<file path=customXml/itemProps1.xml><?xml version="1.0" encoding="utf-8"?>
+<ds:datastoreItem xmlns:ds="http://schemas.openxmlformats.org/officeDocument/2006/customXml" ds:itemID="{EDB8B51C-00F8-40B5-BE54-0B52F13E2AA2}">
+  <ds:schemaRefs>
+    <ds:schemaRef ds:uri="http://schemas.openxmlformats.org/officeDocument/2006/bibliography"/>
+  </ds:schemaRefs>
+</ds:datastoreItem>
 </file>
</xml_diff>

<commit_message>
javítások, kiegészítések a rendszer szerkezetével kapcsolatosan
</commit_message>
<xml_diff>
--- a/document/elokeszites/use_case_esetek_forgatokonyvei.docx
+++ b/document/elokeszites/use_case_esetek_forgatokonyvei.docx
@@ -465,6 +465,19 @@
     </w:p>
     <w:p>
       <w:pPr>
+        <w:pStyle w:val="ListParagraph"/>
+        <w:numPr>
+          <w:ilvl w:val="0"/>
+          <w:numId w:val="5"/>
+        </w:numPr>
+        <w:jc w:val="both"/>
+      </w:pPr>
+      <w:r>
+        <w:t>Beteg adatlap megjelenítő web felület</w:t>
+      </w:r>
+    </w:p>
+    <w:p>
+      <w:pPr>
         <w:spacing w:after="0"/>
         <w:ind w:left="426"/>
         <w:jc w:val="both"/>
@@ -596,6 +609,12 @@
         <w:t>HospitalHierarchy</w:t>
       </w:r>
       <w:r>
+        <w:rPr>
+          <w:b/>
+        </w:rPr>
+        <w:t>Handler</w:t>
+      </w:r>
+      <w:r>
         <w:t>) osztály fogja</w:t>
       </w:r>
       <w:r>
@@ -869,7 +888,22 @@
       </w:r>
       <w:r>
         <w:br/>
-        <w:t>Egy eljáráshoz kapcsolódhatnak különböző csatolmányok, mint például röntgen felvételek, ezek kezelését egy külön osztály (</w:t>
+        <w:t>Egy eljáráshoz kapcsolódhatnak különböző csatolmányok</w:t>
+      </w:r>
+      <w:r>
+        <w:t xml:space="preserve"> (</w:t>
+      </w:r>
+      <w:r>
+        <w:rPr>
+          <w:b/>
+        </w:rPr>
+        <w:t>Attachment</w:t>
+      </w:r>
+      <w:r>
+        <w:t>)</w:t>
+      </w:r>
+      <w:r>
+        <w:t>, mint például röntgen felvételek, ezek kezelését egy külön osztály (</w:t>
       </w:r>
       <w:r>
         <w:rPr>
@@ -974,6 +1008,7 @@
         <w:rPr>
           <w:bCs w:val="0"/>
         </w:rPr>
+        <w:lastRenderedPageBreak/>
         <w:t>Autentikáció és Adatbázis</w:t>
       </w:r>
     </w:p>
@@ -990,7 +1025,19 @@
         <w:rPr>
           <w:b/>
         </w:rPr>
-        <w:t>SecureAuthentication</w:t>
+        <w:t>Secure</w:t>
+      </w:r>
+      <w:r>
+        <w:rPr>
+          <w:b/>
+        </w:rPr>
+        <w:t>LogInAnd</w:t>
+      </w:r>
+      <w:r>
+        <w:rPr>
+          <w:b/>
+        </w:rPr>
+        <w:t>Auth</w:t>
       </w:r>
       <w:r>
         <w:t>)</w:t>
@@ -1011,11 +1058,7 @@
         <w:t xml:space="preserve"> indításakor –</w:t>
       </w:r>
       <w:r>
-        <w:t xml:space="preserve">. A </w:t>
-      </w:r>
-      <w:r>
-        <w:lastRenderedPageBreak/>
-        <w:t>dolgozók is egy-egy osztály (</w:t>
+        <w:t>. A dolgozók is egy-egy osztály (</w:t>
       </w:r>
       <w:r>
         <w:rPr>
@@ -1024,7 +1067,13 @@
         <w:t>Employee</w:t>
       </w:r>
       <w:r>
-        <w:t>) példányai lesznek a szerepkörhöz tartozó flagekkel, melyek biztosítják majd, hogy adott műveleteket csak a megfelelő alkalmazott végezhessen csak el. Az alkalmazottak egy (</w:t>
+        <w:t xml:space="preserve">) </w:t>
+      </w:r>
+      <w:r>
+        <w:t xml:space="preserve">tovább specifikált </w:t>
+      </w:r>
+      <w:r>
+        <w:t>példányai lesznek a szerepkörhöz tartozó flagekkel, melyek biztosítják majd, hogy adott műveleteket csak a megfelelő alkalmazott végezhessen csak el. Az alkalmazottak egy (</w:t>
       </w:r>
       <w:r>
         <w:rPr>
@@ -1091,7 +1140,19 @@
         <w:rPr>
           <w:b/>
         </w:rPr>
-        <w:t>HierarchyHandler</w:t>
+        <w:t>Hierarchy</w:t>
+      </w:r>
+      <w:r>
+        <w:rPr>
+          <w:b/>
+        </w:rPr>
+        <w:t>D</w:t>
+      </w:r>
+      <w:r>
+        <w:rPr>
+          <w:b/>
+        </w:rPr>
+        <w:t>ao</w:t>
       </w:r>
       <w:r>
         <w:t xml:space="preserve">, </w:t>
@@ -1100,7 +1161,19 @@
         <w:rPr>
           <w:b/>
         </w:rPr>
-        <w:t>PatientHandler</w:t>
+        <w:t>Patient</w:t>
+      </w:r>
+      <w:r>
+        <w:rPr>
+          <w:b/>
+        </w:rPr>
+        <w:t>D</w:t>
+      </w:r>
+      <w:r>
+        <w:rPr>
+          <w:b/>
+        </w:rPr>
+        <w:t>ao</w:t>
       </w:r>
       <w:r>
         <w:t xml:space="preserve">, </w:t>
@@ -1109,7 +1182,19 @@
         <w:rPr>
           <w:b/>
         </w:rPr>
-        <w:t>EmployeeHandler</w:t>
+        <w:t>Employee</w:t>
+      </w:r>
+      <w:r>
+        <w:rPr>
+          <w:b/>
+        </w:rPr>
+        <w:t>D</w:t>
+      </w:r>
+      <w:r>
+        <w:rPr>
+          <w:b/>
+        </w:rPr>
+        <w:t>ao</w:t>
       </w:r>
       <w:r>
         <w:t xml:space="preserve"> és </w:t>
@@ -1118,10 +1203,169 @@
         <w:rPr>
           <w:b/>
         </w:rPr>
-        <w:t>EquipmentHandler</w:t>
+        <w:t>Equipment</w:t>
+      </w:r>
+      <w:r>
+        <w:rPr>
+          <w:b/>
+        </w:rPr>
+        <w:t>D</w:t>
+      </w:r>
+      <w:r>
+        <w:rPr>
+          <w:b/>
+        </w:rPr>
+        <w:t>ao</w:t>
       </w:r>
       <w:r>
         <w:t xml:space="preserve"> osztályok fogják elvégezni.</w:t>
+      </w:r>
+    </w:p>
+    <w:p>
+      <w:pPr>
+        <w:pStyle w:val="Heading2"/>
+        <w:numPr>
+          <w:ilvl w:val="0"/>
+          <w:numId w:val="6"/>
+        </w:numPr>
+        <w:ind w:left="851"/>
+        <w:rPr>
+          <w:bCs w:val="0"/>
+        </w:rPr>
+      </w:pPr>
+      <w:r>
+        <w:rPr>
+          <w:bCs w:val="0"/>
+        </w:rPr>
+        <w:t>Beteg adatlap megjelenítő web felület</w:t>
+      </w:r>
+    </w:p>
+    <w:p>
+      <w:pPr>
+        <w:spacing w:after="0"/>
+        <w:ind w:left="426"/>
+        <w:jc w:val="both"/>
+      </w:pPr>
+      <w:r>
+        <w:t>Mivel a webfelület J</w:t>
+      </w:r>
+      <w:r>
+        <w:t>avas technológiákat fog használ</w:t>
+      </w:r>
+      <w:r>
+        <w:t>ni és egy különálló modult képez</w:t>
+      </w:r>
+      <w:r>
+        <w:t>, ezért i</w:t>
+      </w:r>
+      <w:r>
+        <w:t>t</w:t>
+      </w:r>
+      <w:r>
+        <w:t>t is szükség lesz különálló DataAccessObjectre (</w:t>
+      </w:r>
+      <w:r>
+        <w:rPr>
+          <w:b/>
+        </w:rPr>
+        <w:t>Patient</w:t>
+      </w:r>
+      <w:r>
+        <w:rPr>
+          <w:b/>
+        </w:rPr>
+        <w:t>Dao)</w:t>
+      </w:r>
+      <w:r>
+        <w:t xml:space="preserve">, ami lekéri majd </w:t>
+      </w:r>
+      <w:r>
+        <w:t>az adatbázisból az adatokat, valamint a beteg (</w:t>
+      </w:r>
+      <w:r>
+        <w:rPr>
+          <w:b/>
+        </w:rPr>
+        <w:t>Patient</w:t>
+      </w:r>
+      <w:r>
+        <w:t>) és eljárás (</w:t>
+      </w:r>
+      <w:r>
+        <w:rPr>
+          <w:b/>
+        </w:rPr>
+        <w:t>Treatment</w:t>
+      </w:r>
+      <w:r>
+        <w:t>) osztályok példányaira</w:t>
+      </w:r>
+      <w:r>
+        <w:t>, amiben tárolódni fognak.</w:t>
+      </w:r>
+    </w:p>
+    <w:p>
+      <w:pPr>
+        <w:spacing w:after="0"/>
+        <w:ind w:left="426"/>
+        <w:jc w:val="both"/>
+      </w:pPr>
+      <w:r>
+        <w:t>S</w:t>
+      </w:r>
+      <w:r>
+        <w:t>zükség lesz egy teljesen különálló, csak betegek számára elérhető autentikációs és belé</w:t>
+      </w:r>
+      <w:r>
+        <w:t>p</w:t>
+      </w:r>
+      <w:r>
+        <w:t xml:space="preserve">tető </w:t>
+      </w:r>
+      <w:r>
+        <w:t>osztályra</w:t>
+      </w:r>
+      <w:r>
+        <w:t xml:space="preserve"> (</w:t>
+      </w:r>
+      <w:r>
+        <w:rPr>
+          <w:b/>
+        </w:rPr>
+        <w:t>LogIn</w:t>
+      </w:r>
+      <w:r>
+        <w:rPr>
+          <w:b/>
+        </w:rPr>
+        <w:t>AndAuth</w:t>
+      </w:r>
+      <w:r>
+        <w:t>)</w:t>
+      </w:r>
+      <w:r>
+        <w:t xml:space="preserve">, valamint a </w:t>
+      </w:r>
+      <w:r>
+        <w:t xml:space="preserve">grafikus </w:t>
+      </w:r>
+      <w:r>
+        <w:t>megjelenítésért felelős</w:t>
+      </w:r>
+      <w:r>
+        <w:t xml:space="preserve"> konvertáló (</w:t>
+      </w:r>
+      <w:r>
+        <w:rPr>
+          <w:b/>
+        </w:rPr>
+        <w:t>Converter</w:t>
+      </w:r>
+      <w:r>
+        <w:t>)</w:t>
+      </w:r>
+      <w:r>
+        <w:t xml:space="preserve"> osztályokra, melyek megjeleníthető formába öntik a lekért adatokat.</w:t>
       </w:r>
     </w:p>
     <w:sectPr>
@@ -2372,7 +2616,7 @@
 </file>
 
 <file path=customXml/itemProps1.xml><?xml version="1.0" encoding="utf-8"?>
-<ds:datastoreItem xmlns:ds="http://schemas.openxmlformats.org/officeDocument/2006/customXml" ds:itemID="{EDB8B51C-00F8-40B5-BE54-0B52F13E2AA2}">
+<ds:datastoreItem xmlns:ds="http://schemas.openxmlformats.org/officeDocument/2006/customXml" ds:itemID="{27585805-333D-4D21-ABE4-2FAEDB07AD24}">
   <ds:schemaRefs>
     <ds:schemaRef ds:uri="http://schemas.openxmlformats.org/officeDocument/2006/bibliography"/>
   </ds:schemaRefs>

</xml_diff>

<commit_message>
osztálydiagramok az eapba, előkészítés doksi kiegészítése
</commit_message>
<xml_diff>
--- a/document/elokeszites/use_case_esetek_forgatokonyvei.docx
+++ b/document/elokeszites/use_case_esetek_forgatokonyvei.docx
@@ -418,7 +418,13 @@
         <w:jc w:val="both"/>
       </w:pPr>
       <w:r>
-        <w:t>A rendszer erősen modularizált, mely jelen tervezési stádiumban három fő egységből áll – igény szerint bővíthető –, ezek a következők:</w:t>
+        <w:t xml:space="preserve">A rendszer erősen modularizált, mely jelen tervezési stádiumban </w:t>
+      </w:r>
+      <w:r>
+        <w:t>négy</w:t>
+      </w:r>
+      <w:r>
+        <w:t xml:space="preserve"> fő egységből áll – igény szerint bővíthető –, ezek a következők:</w:t>
       </w:r>
     </w:p>
     <w:p>
@@ -518,7 +524,6 @@
     </w:p>
     <w:p>
       <w:pPr>
-        <w:spacing w:after="0"/>
         <w:ind w:left="426"/>
         <w:jc w:val="both"/>
       </w:pPr>
@@ -565,19 +570,88 @@
         <w:t>e</w:t>
       </w:r>
       <w:r>
-        <w:t>k lehetséges elérése a felhasználói szerepkörtől függően redukálódik, illetve bővül.</w:t>
-      </w:r>
-      <w:r>
-        <w:t xml:space="preserve"> (Az általános/nemzetközi fejlesztési </w:t>
-      </w:r>
-      <w:r>
-        <w:t xml:space="preserve">konvencióknak megfelelően az osztályok </w:t>
-      </w:r>
-      <w:r>
-        <w:t>megnevezése a továbbiakban angolul történik</w:t>
-      </w:r>
-      <w:r>
-        <w:t>.)</w:t>
+        <w:t>k lehetséges elérése a felhasználói szerepkörtől függően redukálódik, illetve bővül</w:t>
+      </w:r>
+      <w:r>
+        <w:t>.</w:t>
+      </w:r>
+    </w:p>
+    <w:p>
+      <w:pPr>
+        <w:pStyle w:val="ListParagraph"/>
+        <w:numPr>
+          <w:ilvl w:val="0"/>
+          <w:numId w:val="5"/>
+        </w:numPr>
+        <w:jc w:val="both"/>
+      </w:pPr>
+      <w:r>
+        <w:t>Adatrögzítő funkciók</w:t>
+      </w:r>
+    </w:p>
+    <w:p>
+      <w:pPr>
+        <w:pStyle w:val="ListParagraph"/>
+        <w:numPr>
+          <w:ilvl w:val="0"/>
+          <w:numId w:val="5"/>
+        </w:numPr>
+        <w:jc w:val="both"/>
+      </w:pPr>
+      <w:r>
+        <w:t>Adminisztrátori funkciók</w:t>
+      </w:r>
+    </w:p>
+    <w:p>
+      <w:pPr>
+        <w:pStyle w:val="ListParagraph"/>
+        <w:numPr>
+          <w:ilvl w:val="0"/>
+          <w:numId w:val="5"/>
+        </w:numPr>
+        <w:jc w:val="both"/>
+      </w:pPr>
+      <w:r>
+        <w:t>Labor technikus funkciók</w:t>
+      </w:r>
+    </w:p>
+    <w:p>
+      <w:pPr>
+        <w:pStyle w:val="ListParagraph"/>
+        <w:numPr>
+          <w:ilvl w:val="0"/>
+          <w:numId w:val="5"/>
+        </w:numPr>
+        <w:jc w:val="both"/>
+      </w:pPr>
+      <w:r>
+        <w:t>Orvos funkciók</w:t>
+      </w:r>
+    </w:p>
+    <w:p>
+      <w:pPr>
+        <w:pStyle w:val="ListParagraph"/>
+        <w:numPr>
+          <w:ilvl w:val="0"/>
+          <w:numId w:val="5"/>
+        </w:numPr>
+        <w:jc w:val="both"/>
+      </w:pPr>
+      <w:r>
+        <w:t>Ápoló funkciók</w:t>
+      </w:r>
+    </w:p>
+    <w:p>
+      <w:pPr>
+        <w:pStyle w:val="ListParagraph"/>
+        <w:numPr>
+          <w:ilvl w:val="0"/>
+          <w:numId w:val="5"/>
+        </w:numPr>
+        <w:jc w:val="both"/>
+      </w:pPr>
+      <w:r>
+        <w:t>Páciens funkciók</w:t>
       </w:r>
     </w:p>
     <w:p>
@@ -600,7 +674,13 @@
         <w:jc w:val="both"/>
       </w:pPr>
       <w:r>
-        <w:t>A kórházi hierarchia (</w:t>
+        <w:t xml:space="preserve">A kórházi hierarchia </w:t>
+      </w:r>
+      <w:r>
+        <w:t xml:space="preserve">kezelő </w:t>
+      </w:r>
+      <w:r>
+        <w:t>(</w:t>
       </w:r>
       <w:r>
         <w:rPr>
@@ -842,7 +922,10 @@
         <w:jc w:val="both"/>
       </w:pPr>
       <w:r>
-        <w:t>A betegnyilvántartó (</w:t>
+        <w:t>A betegkezelő</w:t>
+      </w:r>
+      <w:r>
+        <w:t xml:space="preserve"> (</w:t>
       </w:r>
       <w:r>
         <w:rPr>
@@ -854,7 +937,7 @@
         <w:rPr>
           <w:b/>
         </w:rPr>
-        <w:t>Registry</w:t>
+        <w:t>Handler</w:t>
       </w:r>
       <w:r>
         <w:t>) osztály fog felelni a különböző beteg (</w:t>
@@ -928,6 +1011,7 @@
         <w:rPr>
           <w:bCs w:val="0"/>
         </w:rPr>
+        <w:lastRenderedPageBreak/>
         <w:t>Eszköznyilvántartó modul</w:t>
       </w:r>
     </w:p>
@@ -938,13 +1022,22 @@
         <w:jc w:val="both"/>
       </w:pPr>
       <w:r>
-        <w:t>Az eszköznyilvántartó (</w:t>
-      </w:r>
-      <w:r>
-        <w:rPr>
-          <w:b/>
-        </w:rPr>
-        <w:t>EquipmentRegistry</w:t>
+        <w:t>Az eszközkezelő</w:t>
+      </w:r>
+      <w:r>
+        <w:t xml:space="preserve"> (</w:t>
+      </w:r>
+      <w:r>
+        <w:rPr>
+          <w:b/>
+        </w:rPr>
+        <w:t>Equipment</w:t>
+      </w:r>
+      <w:r>
+        <w:rPr>
+          <w:b/>
+        </w:rPr>
+        <w:t>Handler</w:t>
       </w:r>
       <w:r>
         <w:t>) osztály fogja elvégezni a kórház számára szükséges eszközklészlet menedzselését. Minden egyes eszközhöz tarto</w:t>
@@ -1008,7 +1101,6 @@
         <w:rPr>
           <w:bCs w:val="0"/>
         </w:rPr>
-        <w:lastRenderedPageBreak/>
         <w:t>Autentikáció és Adatbázis</w:t>
       </w:r>
     </w:p>
@@ -1073,22 +1165,34 @@
         <w:t xml:space="preserve">tovább specifikált </w:t>
       </w:r>
       <w:r>
-        <w:t>példányai lesznek a szerepkörhöz tartozó flagekkel, melyek biztosítják majd, hogy adott műveleteket csak a megfelelő alkalmazott végezhessen csak el. Az alkalmazottak egy (</w:t>
-      </w:r>
-      <w:r>
-        <w:rPr>
-          <w:b/>
-        </w:rPr>
-        <w:t>EmployeRegistry</w:t>
-      </w:r>
-      <w:r>
-        <w:t>) osztály</w:t>
-      </w:r>
-      <w:r>
-        <w:t>ba</w:t>
-      </w:r>
-      <w:r>
-        <w:t xml:space="preserve"> töltődnek majd be induláskor az adatbázisból, így őket is tudjuk a grafikus felhasználói felületről menedzselni.</w:t>
+        <w:t>példányai lesznek a szerepkörhöz tartozó flagekkel, melyek biztosítják majd, hogy adott műveleteket csak a megfelelő alkalmazott végezhessen csak el. Az alkalmazottak</w:t>
+      </w:r>
+      <w:r>
+        <w:t>at</w:t>
+      </w:r>
+      <w:r>
+        <w:t xml:space="preserve"> egy (</w:t>
+      </w:r>
+      <w:r>
+        <w:rPr>
+          <w:b/>
+        </w:rPr>
+        <w:t>Employe</w:t>
+      </w:r>
+      <w:r>
+        <w:rPr>
+          <w:b/>
+        </w:rPr>
+        <w:t>Handler</w:t>
+      </w:r>
+      <w:r>
+        <w:t xml:space="preserve">) </w:t>
+      </w:r>
+      <w:r>
+        <w:t>osztály fogja kezelni. Az akalmazottak midennemű</w:t>
+      </w:r>
+      <w:r>
+        <w:t xml:space="preserve"> menedzselésére csak az adminisztrátor lesz jogosult.</w:t>
       </w:r>
     </w:p>
     <w:p>
@@ -1104,7 +1208,7 @@
         <w:t>„</w:t>
       </w:r>
       <w:r>
-        <w:t>nyilvántartó</w:t>
+        <w:t>kezelő</w:t>
       </w:r>
       <w:r>
         <w:t>”</w:t>
@@ -1116,16 +1220,10 @@
         <w:rPr>
           <w:b/>
         </w:rPr>
-        <w:t>Registry</w:t>
-      </w:r>
-      <w:r>
-        <w:t>) végződésű</w:t>
-      </w:r>
-      <w:r>
-        <w:t>, illetve kórházi hierarchia</w:t>
-      </w:r>
-      <w:r>
-        <w:t xml:space="preserve"> osztályok kezelik az </w:t>
+        <w:t>Handler</w:t>
+      </w:r>
+      <w:r>
+        <w:t xml:space="preserve">) végződésű osztályok kezelik az </w:t>
       </w:r>
       <w:r>
         <w:t>ezekhez</w:t>
@@ -1134,7 +1232,13 @@
         <w:t xml:space="preserve"> tartozó objektumokat, ugyanakkor azok adatbázisból történő be</w:t>
       </w:r>
       <w:r>
-        <w:t xml:space="preserve">töltése/lekérdezése már más felelősségkört jelent, így azt a </w:t>
+        <w:t xml:space="preserve">töltése/lekérdezése már más felelősségkört jelent, így azt </w:t>
+      </w:r>
+      <w:r>
+        <w:t>más adatelérő (Data access object) osztályok</w:t>
+      </w:r>
+      <w:r>
+        <w:t xml:space="preserve"> </w:t>
       </w:r>
       <w:r>
         <w:rPr>
@@ -1253,7 +1357,13 @@
         <w:t>avas technológiákat fog használ</w:t>
       </w:r>
       <w:r>
-        <w:t>ni és egy különálló modult képez</w:t>
+        <w:t>ni és egy</w:t>
+      </w:r>
+      <w:r>
+        <w:t xml:space="preserve"> teljesen</w:t>
+      </w:r>
+      <w:r>
+        <w:t xml:space="preserve"> különálló modult képez</w:t>
       </w:r>
       <w:r>
         <w:t>, ezért i</w:t>
@@ -1262,7 +1372,19 @@
         <w:t>t</w:t>
       </w:r>
       <w:r>
-        <w:t>t is szükség lesz különálló DataAccessObjectre (</w:t>
+        <w:t>t is szükség lesz különálló Data</w:t>
+      </w:r>
+      <w:r>
+        <w:t xml:space="preserve"> </w:t>
+      </w:r>
+      <w:r>
+        <w:t>Access</w:t>
+      </w:r>
+      <w:r>
+        <w:t xml:space="preserve"> </w:t>
+      </w:r>
+      <w:r>
+        <w:t>Objectre (</w:t>
       </w:r>
       <w:r>
         <w:rPr>
@@ -1280,7 +1402,13 @@
         <w:t xml:space="preserve">, ami lekéri majd </w:t>
       </w:r>
       <w:r>
-        <w:t>az adatbázisból az adatokat, valamint a beteg (</w:t>
+        <w:t>az adatbázisból az adatokat, valamint a beteg</w:t>
+      </w:r>
+      <w:r>
+        <w:t>, betegkezelő</w:t>
+      </w:r>
+      <w:r>
+        <w:t xml:space="preserve"> (</w:t>
       </w:r>
       <w:r>
         <w:rPr>
@@ -1289,7 +1417,19 @@
         <w:t>Patient</w:t>
       </w:r>
       <w:r>
-        <w:t>) és eljárás (</w:t>
+        <w:rPr>
+          <w:b/>
+        </w:rPr>
+        <w:t>/PatientHandler</w:t>
+      </w:r>
+      <w:r>
+        <w:t>) és eljárás</w:t>
+      </w:r>
+      <w:r>
+        <w:t>, valamint eljáráskezelő</w:t>
+      </w:r>
+      <w:r>
+        <w:t xml:space="preserve"> (</w:t>
       </w:r>
       <w:r>
         <w:rPr>
@@ -1298,10 +1438,16 @@
         <w:t>Treatment</w:t>
       </w:r>
       <w:r>
+        <w:rPr>
+          <w:b/>
+        </w:rPr>
+        <w:t>/TreatmentHandler</w:t>
+      </w:r>
+      <w:r>
         <w:t>) osztályok példányaira</w:t>
       </w:r>
       <w:r>
-        <w:t>, amiben tárolódni fognak.</w:t>
+        <w:t>.</w:t>
       </w:r>
     </w:p>
     <w:p>
@@ -2616,7 +2762,7 @@
 </file>
 
 <file path=customXml/itemProps1.xml><?xml version="1.0" encoding="utf-8"?>
-<ds:datastoreItem xmlns:ds="http://schemas.openxmlformats.org/officeDocument/2006/customXml" ds:itemID="{27585805-333D-4D21-ABE4-2FAEDB07AD24}">
+<ds:datastoreItem xmlns:ds="http://schemas.openxmlformats.org/officeDocument/2006/customXml" ds:itemID="{C72DA3C0-A519-436E-8C7C-A77203F1144E}">
   <ds:schemaRefs>
     <ds:schemaRef ds:uri="http://schemas.openxmlformats.org/officeDocument/2006/bibliography"/>
   </ds:schemaRefs>

</xml_diff>